<commit_message>
loan edits working for submit
</commit_message>
<xml_diff>
--- a/docs/submit/PatrickMiller_GuiDesign.docx
+++ b/docs/submit/PatrickMiller_GuiDesign.docx
@@ -1,10 +1,14 @@
 
 <file path=word/document.xml><?xml version="1.0" encoding="utf-8"?>
-<w:document xmlns:o="urn:schemas-microsoft-com:office:office" xmlns:r="http://schemas.openxmlformats.org/officeDocument/2006/relationships" xmlns:v="urn:schemas-microsoft-com:vml" xmlns:w="http://schemas.openxmlformats.org/wordprocessingml/2006/main" xmlns:w10="urn:schemas-microsoft-com:office:word" xmlns:wp="http://schemas.openxmlformats.org/drawingml/2006/wordprocessingDrawing" xmlns:wps="http://schemas.microsoft.com/office/word/2010/wordprocessingShape" xmlns:wpg="http://schemas.microsoft.com/office/word/2010/wordprocessingGroup" xmlns:mc="http://schemas.openxmlformats.org/markup-compatibility/2006" xmlns:wp14="http://schemas.microsoft.com/office/word/2010/wordprocessingDrawing" xmlns:w14="http://schemas.microsoft.com/office/word/2010/wordml" mc:Ignorable="w14 wp14">
+<w:document xmlns:o="urn:schemas-microsoft-com:office:office" xmlns:r="http://schemas.openxmlformats.org/officeDocument/2006/relationships" xmlns:v="urn:schemas-microsoft-com:vml" xmlns:w="http://schemas.openxmlformats.org/wordprocessingml/2006/main" xmlns:w10="urn:schemas-microsoft-com:office:word" xmlns:wp="http://schemas.openxmlformats.org/drawingml/2006/wordprocessingDrawing" xmlns:wps="http://schemas.microsoft.com/office/word/2010/wordprocessingShape" xmlns:wpg="http://schemas.microsoft.com/office/word/2010/wordprocessingGroup" xmlns:mc="http://schemas.openxmlformats.org/markup-compatibility/2006" xmlns:wp14="http://schemas.microsoft.com/office/word/2010/wordprocessingDrawing" xmlns:w14="http://schemas.microsoft.com/office/word/2010/wordml" xmlns:w15="http://schemas.microsoft.com/office/word/2012/wordml" mc:Ignorable="w14 wp14 w15">
   <w:body>
     <w:p>
       <w:pPr>
         <w:pStyle w:val="Heading1"/>
+        <w:numPr>
+          <w:ilvl w:val="0"/>
+          <w:numId w:val="2"/>
+        </w:numPr>
         <w:bidi w:val="0"/>
         <w:spacing w:before="240" w:after="120"/>
         <w:jc w:val="center"/>
@@ -74,6 +78,10 @@
     <w:p>
       <w:pPr>
         <w:pStyle w:val="Heading1"/>
+        <w:numPr>
+          <w:ilvl w:val="0"/>
+          <w:numId w:val="2"/>
+        </w:numPr>
         <w:bidi w:val="0"/>
         <w:jc w:val="center"/>
         <w:rPr/>
@@ -86,6 +94,10 @@
     <w:p>
       <w:pPr>
         <w:pStyle w:val="Heading2"/>
+        <w:numPr>
+          <w:ilvl w:val="1"/>
+          <w:numId w:val="2"/>
+        </w:numPr>
         <w:bidi w:val="0"/>
         <w:jc w:val="center"/>
         <w:rPr/>
@@ -93,6 +105,18 @@
       <w:r>
         <w:rPr/>
         <w:t>View/Search loans</w:t>
+      </w:r>
+    </w:p>
+    <w:p>
+      <w:pPr>
+        <w:pStyle w:val="TextBody"/>
+        <w:bidi w:val="0"/>
+        <w:jc w:val="center"/>
+        <w:rPr/>
+      </w:pPr>
+      <w:r>
+        <w:rPr/>
+        <w:t>Shows the logged in customer’s loans, with the ability to search or filter columns</w:t>
       </w:r>
     </w:p>
     <w:p>
@@ -154,6 +178,10 @@
     <w:p>
       <w:pPr>
         <w:pStyle w:val="Heading1"/>
+        <w:numPr>
+          <w:ilvl w:val="0"/>
+          <w:numId w:val="2"/>
+        </w:numPr>
         <w:bidi w:val="0"/>
         <w:jc w:val="center"/>
         <w:rPr/>
@@ -222,6 +250,10 @@
     <w:p>
       <w:pPr>
         <w:pStyle w:val="Heading2"/>
+        <w:numPr>
+          <w:ilvl w:val="1"/>
+          <w:numId w:val="2"/>
+        </w:numPr>
         <w:bidi w:val="0"/>
         <w:jc w:val="center"/>
         <w:rPr/>
@@ -229,6 +261,30 @@
       <w:r>
         <w:rPr/>
         <w:t>View/Search Customers</w:t>
+      </w:r>
+    </w:p>
+    <w:p>
+      <w:pPr>
+        <w:pStyle w:val="TextBody"/>
+        <w:bidi w:val="0"/>
+        <w:jc w:val="center"/>
+        <w:rPr/>
+      </w:pPr>
+      <w:r>
+        <w:rPr/>
+        <w:t>Shows all the customers with the ability to search for a customer or filter columns.</w:t>
+      </w:r>
+    </w:p>
+    <w:p>
+      <w:pPr>
+        <w:pStyle w:val="TextBody"/>
+        <w:bidi w:val="0"/>
+        <w:jc w:val="center"/>
+        <w:rPr/>
+      </w:pPr>
+      <w:r>
+        <w:rPr/>
+        <w:t>Can also delete customers with a (not shown) confirmation prompt.</w:t>
       </w:r>
     </w:p>
     <w:p>
@@ -290,13 +346,102 @@
     <w:p>
       <w:pPr>
         <w:pStyle w:val="Heading2"/>
-        <w:bidi w:val="0"/>
-        <w:jc w:val="center"/>
-        <w:rPr/>
-      </w:pPr>
-      <w:r>
-        <w:rPr/>
-        <w:t>Add/Edit Customer</w:t>
+        <w:numPr>
+          <w:ilvl w:val="1"/>
+          <w:numId w:val="2"/>
+        </w:numPr>
+        <w:bidi w:val="0"/>
+        <w:jc w:val="center"/>
+        <w:rPr/>
+      </w:pPr>
+      <w:r>
+        <w:rPr/>
+        <w:t>Add</w:t>
+      </w:r>
+      <w:r>
+        <w:rPr/>
+        <w:t xml:space="preserve"> Customer</w:t>
+      </w:r>
+    </w:p>
+    <w:p>
+      <w:pPr>
+        <w:pStyle w:val="Heading2"/>
+        <w:widowControl/>
+        <w:numPr>
+          <w:ilvl w:val="0"/>
+          <w:numId w:val="0"/>
+        </w:numPr>
+        <w:suppressAutoHyphens w:val="true"/>
+        <w:bidi w:val="0"/>
+        <w:jc w:val="center"/>
+        <w:rPr/>
+      </w:pPr>
+      <w:r>
+        <w:rPr/>
+        <w:drawing>
+          <wp:anchor behindDoc="0" distT="0" distB="0" distL="0" distR="0" simplePos="0" locked="0" layoutInCell="0" allowOverlap="1" relativeHeight="7">
+            <wp:simplePos x="0" y="0"/>
+            <wp:positionH relativeFrom="column">
+              <wp:posOffset>219075</wp:posOffset>
+            </wp:positionH>
+            <wp:positionV relativeFrom="paragraph">
+              <wp:posOffset>41910</wp:posOffset>
+            </wp:positionV>
+            <wp:extent cx="6332220" cy="4859020"/>
+            <wp:effectExtent l="0" t="0" r="0" b="0"/>
+            <wp:wrapSquare wrapText="largest"/>
+            <wp:docPr id="5" name="Image6" descr=""/>
+            <wp:cNvGraphicFramePr>
+              <a:graphicFrameLocks xmlns:a="http://schemas.openxmlformats.org/drawingml/2006/main" noChangeAspect="1"/>
+            </wp:cNvGraphicFramePr>
+            <a:graphic xmlns:a="http://schemas.openxmlformats.org/drawingml/2006/main">
+              <a:graphicData uri="http://schemas.openxmlformats.org/drawingml/2006/picture">
+                <pic:pic xmlns:pic="http://schemas.openxmlformats.org/drawingml/2006/picture">
+                  <pic:nvPicPr>
+                    <pic:cNvPr id="5" name="Image6" descr=""/>
+                    <pic:cNvPicPr>
+                      <a:picLocks noChangeAspect="1" noChangeArrowheads="1"/>
+                    </pic:cNvPicPr>
+                  </pic:nvPicPr>
+                  <pic:blipFill>
+                    <a:blip r:embed="rId6"/>
+                    <a:stretch>
+                      <a:fillRect/>
+                    </a:stretch>
+                  </pic:blipFill>
+                  <pic:spPr bwMode="auto">
+                    <a:xfrm>
+                      <a:off x="0" y="0"/>
+                      <a:ext cx="6332220" cy="4859020"/>
+                    </a:xfrm>
+                    <a:prstGeom prst="rect">
+                      <a:avLst/>
+                    </a:prstGeom>
+                  </pic:spPr>
+                </pic:pic>
+              </a:graphicData>
+            </a:graphic>
+          </wp:anchor>
+        </w:drawing>
+      </w:r>
+      <w:r>
+        <w:br w:type="page"/>
+      </w:r>
+    </w:p>
+    <w:p>
+      <w:pPr>
+        <w:pStyle w:val="Heading2"/>
+        <w:numPr>
+          <w:ilvl w:val="1"/>
+          <w:numId w:val="2"/>
+        </w:numPr>
+        <w:bidi w:val="0"/>
+        <w:jc w:val="center"/>
+        <w:rPr/>
+      </w:pPr>
+      <w:r>
+        <w:rPr/>
+        <w:t>Edit Customer</w:t>
       </w:r>
     </w:p>
     <w:p>
@@ -308,11 +453,80 @@
       </w:pPr>
       <w:r>
         <w:rPr/>
+        <w:drawing>
+          <wp:anchor behindDoc="0" distT="0" distB="0" distL="0" distR="0" simplePos="0" locked="0" layoutInCell="0" allowOverlap="1" relativeHeight="8">
+            <wp:simplePos x="0" y="0"/>
+            <wp:positionH relativeFrom="column">
+              <wp:align>center</wp:align>
+            </wp:positionH>
+            <wp:positionV relativeFrom="paragraph">
+              <wp:posOffset>635</wp:posOffset>
+            </wp:positionV>
+            <wp:extent cx="6332220" cy="4859020"/>
+            <wp:effectExtent l="0" t="0" r="0" b="0"/>
+            <wp:wrapSquare wrapText="largest"/>
+            <wp:docPr id="6" name="Image7" descr=""/>
+            <wp:cNvGraphicFramePr>
+              <a:graphicFrameLocks xmlns:a="http://schemas.openxmlformats.org/drawingml/2006/main" noChangeAspect="1"/>
+            </wp:cNvGraphicFramePr>
+            <a:graphic xmlns:a="http://schemas.openxmlformats.org/drawingml/2006/main">
+              <a:graphicData uri="http://schemas.openxmlformats.org/drawingml/2006/picture">
+                <pic:pic xmlns:pic="http://schemas.openxmlformats.org/drawingml/2006/picture">
+                  <pic:nvPicPr>
+                    <pic:cNvPr id="6" name="Image7" descr=""/>
+                    <pic:cNvPicPr>
+                      <a:picLocks noChangeAspect="1" noChangeArrowheads="1"/>
+                    </pic:cNvPicPr>
+                  </pic:nvPicPr>
+                  <pic:blipFill>
+                    <a:blip r:embed="rId7"/>
+                    <a:stretch>
+                      <a:fillRect/>
+                    </a:stretch>
+                  </pic:blipFill>
+                  <pic:spPr bwMode="auto">
+                    <a:xfrm>
+                      <a:off x="0" y="0"/>
+                      <a:ext cx="6332220" cy="4859020"/>
+                    </a:xfrm>
+                    <a:prstGeom prst="rect">
+                      <a:avLst/>
+                    </a:prstGeom>
+                  </pic:spPr>
+                </pic:pic>
+              </a:graphicData>
+            </a:graphic>
+          </wp:anchor>
+        </w:drawing>
       </w:r>
     </w:p>
     <w:p>
       <w:pPr>
         <w:pStyle w:val="Heading2"/>
+        <w:widowControl/>
+        <w:numPr>
+          <w:ilvl w:val="0"/>
+          <w:numId w:val="0"/>
+        </w:numPr>
+        <w:suppressAutoHyphens w:val="true"/>
+        <w:bidi w:val="0"/>
+        <w:jc w:val="center"/>
+        <w:rPr/>
+      </w:pPr>
+      <w:r>
+        <w:rPr/>
+      </w:r>
+      <w:r>
+        <w:br w:type="page"/>
+      </w:r>
+    </w:p>
+    <w:p>
+      <w:pPr>
+        <w:pStyle w:val="Heading2"/>
+        <w:numPr>
+          <w:ilvl w:val="1"/>
+          <w:numId w:val="2"/>
+        </w:numPr>
         <w:bidi w:val="0"/>
         <w:jc w:val="center"/>
         <w:rPr/>
@@ -331,6 +545,28 @@
       </w:pPr>
       <w:r>
         <w:rPr/>
+        <w:t>Shows all the loans with the ability to search for a loan or filter columns.</w:t>
+      </w:r>
+    </w:p>
+    <w:p>
+      <w:pPr>
+        <w:pStyle w:val="TextBody"/>
+        <w:bidi w:val="0"/>
+        <w:jc w:val="center"/>
+        <w:rPr/>
+      </w:pPr>
+      <w:r>
+        <w:rPr/>
+        <w:t>Can also delete loan with a (not shown) confirmation prompt.</w:t>
+      </w:r>
+    </w:p>
+    <w:p>
+      <w:pPr>
+        <w:pStyle w:val="Heading3"/>
+        <w:jc w:val="center"/>
+        <w:rPr/>
+      </w:pPr>
+      <w:r>
         <w:drawing>
           <wp:anchor behindDoc="0" distT="0" distB="0" distL="0" distR="0" simplePos="0" locked="0" layoutInCell="0" allowOverlap="1" relativeHeight="6">
             <wp:simplePos x="0" y="0"/>
@@ -343,7 +579,7 @@
             <wp:extent cx="6332220" cy="4272915"/>
             <wp:effectExtent l="0" t="0" r="0" b="0"/>
             <wp:wrapSquare wrapText="largest"/>
-            <wp:docPr id="5" name="Image5" descr=""/>
+            <wp:docPr id="7" name="Image5" descr=""/>
             <wp:cNvGraphicFramePr>
               <a:graphicFrameLocks xmlns:a="http://schemas.openxmlformats.org/drawingml/2006/main" noChangeAspect="1"/>
             </wp:cNvGraphicFramePr>
@@ -351,13 +587,13 @@
               <a:graphicData uri="http://schemas.openxmlformats.org/drawingml/2006/picture">
                 <pic:pic xmlns:pic="http://schemas.openxmlformats.org/drawingml/2006/picture">
                   <pic:nvPicPr>
-                    <pic:cNvPr id="5" name="Image5" descr=""/>
+                    <pic:cNvPr id="7" name="Image5" descr=""/>
                     <pic:cNvPicPr>
                       <a:picLocks noChangeAspect="1" noChangeArrowheads="1"/>
                     </pic:cNvPicPr>
                   </pic:nvPicPr>
                   <pic:blipFill>
-                    <a:blip r:embed="rId6"/>
+                    <a:blip r:embed="rId8"/>
                     <a:stretch>
                       <a:fillRect/>
                     </a:stretch>
@@ -377,46 +613,357 @@
           </wp:anchor>
         </w:drawing>
       </w:r>
+      <w:r>
+        <w:rPr/>
+        <w:t>Loan type information and Customer on hover</w:t>
+      </w:r>
+    </w:p>
+    <w:p>
+      <w:pPr>
+        <w:pStyle w:val="TextBody"/>
+        <w:bidi w:val="0"/>
+        <w:jc w:val="center"/>
+        <w:rPr/>
+      </w:pPr>
+      <w:r>
+        <w:rPr/>
+        <w:drawing>
+          <wp:anchor behindDoc="0" distT="0" distB="0" distL="0" distR="0" simplePos="0" locked="0" layoutInCell="0" allowOverlap="1" relativeHeight="9">
+            <wp:simplePos x="0" y="0"/>
+            <wp:positionH relativeFrom="column">
+              <wp:posOffset>3480435</wp:posOffset>
+            </wp:positionH>
+            <wp:positionV relativeFrom="paragraph">
+              <wp:posOffset>635</wp:posOffset>
+            </wp:positionV>
+            <wp:extent cx="2835275" cy="1607185"/>
+            <wp:effectExtent l="0" t="0" r="0" b="0"/>
+            <wp:wrapTopAndBottom/>
+            <wp:docPr id="8" name="Image8" descr=""/>
+            <wp:cNvGraphicFramePr>
+              <a:graphicFrameLocks xmlns:a="http://schemas.openxmlformats.org/drawingml/2006/main" noChangeAspect="1"/>
+            </wp:cNvGraphicFramePr>
+            <a:graphic xmlns:a="http://schemas.openxmlformats.org/drawingml/2006/main">
+              <a:graphicData uri="http://schemas.openxmlformats.org/drawingml/2006/picture">
+                <pic:pic xmlns:pic="http://schemas.openxmlformats.org/drawingml/2006/picture">
+                  <pic:nvPicPr>
+                    <pic:cNvPr id="8" name="Image8" descr=""/>
+                    <pic:cNvPicPr>
+                      <a:picLocks noChangeAspect="1" noChangeArrowheads="1"/>
+                    </pic:cNvPicPr>
+                  </pic:nvPicPr>
+                  <pic:blipFill>
+                    <a:blip r:embed="rId9"/>
+                    <a:stretch>
+                      <a:fillRect/>
+                    </a:stretch>
+                  </pic:blipFill>
+                  <pic:spPr bwMode="auto">
+                    <a:xfrm>
+                      <a:off x="0" y="0"/>
+                      <a:ext cx="2835275" cy="1607185"/>
+                    </a:xfrm>
+                    <a:prstGeom prst="rect">
+                      <a:avLst/>
+                    </a:prstGeom>
+                  </pic:spPr>
+                </pic:pic>
+              </a:graphicData>
+            </a:graphic>
+          </wp:anchor>
+        </w:drawing>
+        <w:drawing>
+          <wp:anchor behindDoc="0" distT="0" distB="0" distL="0" distR="0" simplePos="0" locked="0" layoutInCell="0" allowOverlap="1" relativeHeight="10">
+            <wp:simplePos x="0" y="0"/>
+            <wp:positionH relativeFrom="column">
+              <wp:posOffset>294005</wp:posOffset>
+            </wp:positionH>
+            <wp:positionV relativeFrom="paragraph">
+              <wp:posOffset>111125</wp:posOffset>
+            </wp:positionV>
+            <wp:extent cx="2967355" cy="2012950"/>
+            <wp:effectExtent l="0" t="0" r="0" b="0"/>
+            <wp:wrapTopAndBottom/>
+            <wp:docPr id="9" name="Image9" descr=""/>
+            <wp:cNvGraphicFramePr>
+              <a:graphicFrameLocks xmlns:a="http://schemas.openxmlformats.org/drawingml/2006/main" noChangeAspect="1"/>
+            </wp:cNvGraphicFramePr>
+            <a:graphic xmlns:a="http://schemas.openxmlformats.org/drawingml/2006/main">
+              <a:graphicData uri="http://schemas.openxmlformats.org/drawingml/2006/picture">
+                <pic:pic xmlns:pic="http://schemas.openxmlformats.org/drawingml/2006/picture">
+                  <pic:nvPicPr>
+                    <pic:cNvPr id="9" name="Image9" descr=""/>
+                    <pic:cNvPicPr>
+                      <a:picLocks noChangeAspect="1" noChangeArrowheads="1"/>
+                    </pic:cNvPicPr>
+                  </pic:nvPicPr>
+                  <pic:blipFill>
+                    <a:blip r:embed="rId10"/>
+                    <a:stretch>
+                      <a:fillRect/>
+                    </a:stretch>
+                  </pic:blipFill>
+                  <pic:spPr bwMode="auto">
+                    <a:xfrm>
+                      <a:off x="0" y="0"/>
+                      <a:ext cx="2967355" cy="2012950"/>
+                    </a:xfrm>
+                    <a:prstGeom prst="rect">
+                      <a:avLst/>
+                    </a:prstGeom>
+                  </pic:spPr>
+                </pic:pic>
+              </a:graphicData>
+            </a:graphic>
+          </wp:anchor>
+        </w:drawing>
+      </w:r>
     </w:p>
     <w:p>
       <w:pPr>
         <w:pStyle w:val="Heading2"/>
-        <w:bidi w:val="0"/>
-        <w:jc w:val="center"/>
-        <w:rPr/>
-      </w:pPr>
-      <w:r>
-        <w:rPr/>
-        <w:t>Add/Edit Loans</w:t>
+        <w:numPr>
+          <w:ilvl w:val="1"/>
+          <w:numId w:val="2"/>
+        </w:numPr>
+        <w:bidi w:val="0"/>
+        <w:jc w:val="center"/>
+        <w:rPr/>
+      </w:pPr>
+      <w:r>
+        <w:rPr/>
+        <w:t xml:space="preserve">Add </w:t>
+      </w:r>
+      <w:r>
+        <w:rPr/>
+        <w:t>Loan</w:t>
       </w:r>
     </w:p>
     <w:p>
       <w:pPr>
         <w:pStyle w:val="TextBody"/>
         <w:bidi w:val="0"/>
+        <w:jc w:val="center"/>
+        <w:rPr/>
+      </w:pPr>
+      <w:r>
+        <w:rPr/>
+        <w:drawing>
+          <wp:anchor behindDoc="0" distT="0" distB="0" distL="0" distR="0" simplePos="0" locked="0" layoutInCell="0" allowOverlap="1" relativeHeight="11">
+            <wp:simplePos x="0" y="0"/>
+            <wp:positionH relativeFrom="column">
+              <wp:align>center</wp:align>
+            </wp:positionH>
+            <wp:positionV relativeFrom="paragraph">
+              <wp:posOffset>635</wp:posOffset>
+            </wp:positionV>
+            <wp:extent cx="4853305" cy="7682230"/>
+            <wp:effectExtent l="0" t="0" r="0" b="0"/>
+            <wp:wrapTopAndBottom/>
+            <wp:docPr id="10" name="Image10" descr=""/>
+            <wp:cNvGraphicFramePr>
+              <a:graphicFrameLocks xmlns:a="http://schemas.openxmlformats.org/drawingml/2006/main" noChangeAspect="1"/>
+            </wp:cNvGraphicFramePr>
+            <a:graphic xmlns:a="http://schemas.openxmlformats.org/drawingml/2006/main">
+              <a:graphicData uri="http://schemas.openxmlformats.org/drawingml/2006/picture">
+                <pic:pic xmlns:pic="http://schemas.openxmlformats.org/drawingml/2006/picture">
+                  <pic:nvPicPr>
+                    <pic:cNvPr id="10" name="Image10" descr=""/>
+                    <pic:cNvPicPr>
+                      <a:picLocks noChangeAspect="1" noChangeArrowheads="1"/>
+                    </pic:cNvPicPr>
+                  </pic:nvPicPr>
+                  <pic:blipFill>
+                    <a:blip r:embed="rId11"/>
+                    <a:stretch>
+                      <a:fillRect/>
+                    </a:stretch>
+                  </pic:blipFill>
+                  <pic:spPr bwMode="auto">
+                    <a:xfrm>
+                      <a:off x="0" y="0"/>
+                      <a:ext cx="4853305" cy="7682230"/>
+                    </a:xfrm>
+                    <a:prstGeom prst="rect">
+                      <a:avLst/>
+                    </a:prstGeom>
+                  </pic:spPr>
+                </pic:pic>
+              </a:graphicData>
+            </a:graphic>
+          </wp:anchor>
+        </w:drawing>
+      </w:r>
+    </w:p>
+    <w:p>
+      <w:pPr>
+        <w:pStyle w:val="Heading2"/>
+        <w:numPr>
+          <w:ilvl w:val="1"/>
+          <w:numId w:val="2"/>
+        </w:numPr>
+        <w:bidi w:val="0"/>
+        <w:jc w:val="center"/>
+        <w:rPr/>
+      </w:pPr>
+      <w:r>
+        <w:rPr/>
+        <w:drawing>
+          <wp:anchor behindDoc="0" distT="0" distB="0" distL="0" distR="0" simplePos="0" locked="0" layoutInCell="0" allowOverlap="1" relativeHeight="12">
+            <wp:simplePos x="0" y="0"/>
+            <wp:positionH relativeFrom="column">
+              <wp:align>center</wp:align>
+            </wp:positionH>
+            <wp:positionV relativeFrom="paragraph">
+              <wp:posOffset>635</wp:posOffset>
+            </wp:positionV>
+            <wp:extent cx="6172200" cy="2962275"/>
+            <wp:effectExtent l="0" t="0" r="0" b="0"/>
+            <wp:wrapSquare wrapText="largest"/>
+            <wp:docPr id="11" name="Image11" descr=""/>
+            <wp:cNvGraphicFramePr>
+              <a:graphicFrameLocks xmlns:a="http://schemas.openxmlformats.org/drawingml/2006/main" noChangeAspect="1"/>
+            </wp:cNvGraphicFramePr>
+            <a:graphic xmlns:a="http://schemas.openxmlformats.org/drawingml/2006/main">
+              <a:graphicData uri="http://schemas.openxmlformats.org/drawingml/2006/picture">
+                <pic:pic xmlns:pic="http://schemas.openxmlformats.org/drawingml/2006/picture">
+                  <pic:nvPicPr>
+                    <pic:cNvPr id="11" name="Image11" descr=""/>
+                    <pic:cNvPicPr>
+                      <a:picLocks noChangeAspect="1" noChangeArrowheads="1"/>
+                    </pic:cNvPicPr>
+                  </pic:nvPicPr>
+                  <pic:blipFill>
+                    <a:blip r:embed="rId12"/>
+                    <a:stretch>
+                      <a:fillRect/>
+                    </a:stretch>
+                  </pic:blipFill>
+                  <pic:spPr bwMode="auto">
+                    <a:xfrm>
+                      <a:off x="0" y="0"/>
+                      <a:ext cx="6172200" cy="2962275"/>
+                    </a:xfrm>
+                    <a:prstGeom prst="rect">
+                      <a:avLst/>
+                    </a:prstGeom>
+                  </pic:spPr>
+                </pic:pic>
+              </a:graphicData>
+            </a:graphic>
+          </wp:anchor>
+        </w:drawing>
+      </w:r>
+    </w:p>
+    <w:p>
+      <w:pPr>
+        <w:pStyle w:val="Heading2"/>
+        <w:widowControl/>
+        <w:numPr>
+          <w:ilvl w:val="0"/>
+          <w:numId w:val="0"/>
+        </w:numPr>
+        <w:suppressAutoHyphens w:val="true"/>
+        <w:bidi w:val="0"/>
+        <w:jc w:val="center"/>
+        <w:rPr/>
+      </w:pPr>
+      <w:r>
+        <w:rPr/>
+      </w:r>
+      <w:r>
+        <w:br w:type="page"/>
+      </w:r>
+    </w:p>
+    <w:p>
+      <w:pPr>
+        <w:pStyle w:val="Heading2"/>
+        <w:numPr>
+          <w:ilvl w:val="1"/>
+          <w:numId w:val="2"/>
+        </w:numPr>
+        <w:bidi w:val="0"/>
+        <w:jc w:val="center"/>
+        <w:rPr/>
+      </w:pPr>
+      <w:r>
+        <w:rPr/>
+        <w:t>Edit Loan</w:t>
+      </w:r>
+    </w:p>
+    <w:p>
+      <w:pPr>
+        <w:pStyle w:val="TextBody"/>
+        <w:bidi w:val="0"/>
         <w:spacing w:before="0" w:after="140"/>
         <w:jc w:val="center"/>
         <w:rPr/>
       </w:pPr>
       <w:r>
         <w:rPr/>
+        <w:drawing>
+          <wp:anchor behindDoc="0" distT="0" distB="0" distL="0" distR="0" simplePos="0" locked="0" layoutInCell="0" allowOverlap="1" relativeHeight="13">
+            <wp:simplePos x="0" y="0"/>
+            <wp:positionH relativeFrom="column">
+              <wp:posOffset>889000</wp:posOffset>
+            </wp:positionH>
+            <wp:positionV relativeFrom="paragraph">
+              <wp:posOffset>413385</wp:posOffset>
+            </wp:positionV>
+            <wp:extent cx="4707255" cy="7770495"/>
+            <wp:effectExtent l="0" t="0" r="0" b="0"/>
+            <wp:wrapTopAndBottom/>
+            <wp:docPr id="12" name="Image12" descr=""/>
+            <wp:cNvGraphicFramePr>
+              <a:graphicFrameLocks xmlns:a="http://schemas.openxmlformats.org/drawingml/2006/main" noChangeAspect="1"/>
+            </wp:cNvGraphicFramePr>
+            <a:graphic xmlns:a="http://schemas.openxmlformats.org/drawingml/2006/main">
+              <a:graphicData uri="http://schemas.openxmlformats.org/drawingml/2006/picture">
+                <pic:pic xmlns:pic="http://schemas.openxmlformats.org/drawingml/2006/picture">
+                  <pic:nvPicPr>
+                    <pic:cNvPr id="12" name="Image12" descr=""/>
+                    <pic:cNvPicPr>
+                      <a:picLocks noChangeAspect="1" noChangeArrowheads="1"/>
+                    </pic:cNvPicPr>
+                  </pic:nvPicPr>
+                  <pic:blipFill>
+                    <a:blip r:embed="rId13"/>
+                    <a:stretch>
+                      <a:fillRect/>
+                    </a:stretch>
+                  </pic:blipFill>
+                  <pic:spPr bwMode="auto">
+                    <a:xfrm>
+                      <a:off x="0" y="0"/>
+                      <a:ext cx="4707255" cy="7770495"/>
+                    </a:xfrm>
+                    <a:prstGeom prst="rect">
+                      <a:avLst/>
+                    </a:prstGeom>
+                  </pic:spPr>
+                </pic:pic>
+              </a:graphicData>
+            </a:graphic>
+          </wp:anchor>
+        </w:drawing>
       </w:r>
     </w:p>
     <w:sectPr>
-      <w:headerReference w:type="default" r:id="rId7"/>
+      <w:headerReference w:type="default" r:id="rId14"/>
       <w:type w:val="nextPage"/>
       <w:pgSz w:w="12240" w:h="15840"/>
       <w:pgMar w:left="1134" w:right="1134" w:gutter="0" w:header="1134" w:top="1693" w:footer="0" w:bottom="1134"/>
       <w:pgNumType w:fmt="decimal"/>
       <w:formProt w:val="false"/>
       <w:textDirection w:val="lrTb"/>
+      <w:docGrid w:type="default" w:linePitch="100" w:charSpace="0"/>
     </w:sectPr>
   </w:body>
 </w:document>
 </file>
 
 <file path=word/header1.xml><?xml version="1.0" encoding="utf-8"?>
-<w:hdr xmlns:o="urn:schemas-microsoft-com:office:office" xmlns:r="http://schemas.openxmlformats.org/officeDocument/2006/relationships" xmlns:v="urn:schemas-microsoft-com:vml" xmlns:w="http://schemas.openxmlformats.org/wordprocessingml/2006/main" xmlns:w10="urn:schemas-microsoft-com:office:word" xmlns:wp="http://schemas.openxmlformats.org/drawingml/2006/wordprocessingDrawing" xmlns:wps="http://schemas.microsoft.com/office/word/2010/wordprocessingShape" xmlns:wpg="http://schemas.microsoft.com/office/word/2010/wordprocessingGroup" xmlns:mc="http://schemas.openxmlformats.org/markup-compatibility/2006" xmlns:wp14="http://schemas.microsoft.com/office/word/2010/wordprocessingDrawing" xmlns:w14="http://schemas.microsoft.com/office/word/2010/wordml" mc:Ignorable="w14 wp14">
+<w:hdr xmlns:o="urn:schemas-microsoft-com:office:office" xmlns:r="http://schemas.openxmlformats.org/officeDocument/2006/relationships" xmlns:v="urn:schemas-microsoft-com:vml" xmlns:w="http://schemas.openxmlformats.org/wordprocessingml/2006/main" xmlns:w10="urn:schemas-microsoft-com:office:word" xmlns:wp="http://schemas.openxmlformats.org/drawingml/2006/wordprocessingDrawing" xmlns:wps="http://schemas.microsoft.com/office/word/2010/wordprocessingShape" xmlns:wpg="http://schemas.microsoft.com/office/word/2010/wordprocessingGroup" xmlns:mc="http://schemas.openxmlformats.org/markup-compatibility/2006" xmlns:wp14="http://schemas.microsoft.com/office/word/2010/wordprocessingDrawing" xmlns:w14="http://schemas.microsoft.com/office/word/2010/wordml" xmlns:w15="http://schemas.microsoft.com/office/word/2012/wordml" mc:Ignorable="w14 wp14 w15">
   <w:p>
     <w:pPr>
       <w:pStyle w:val="Header"/>
@@ -440,7 +987,6 @@
   <w:abstractNum w:abstractNumId="1">
     <w:lvl w:ilvl="0">
       <w:start w:val="1"/>
-      <w:pStyle w:val="Heading1"/>
       <w:numFmt w:val="none"/>
       <w:suff w:val="nothing"/>
       <w:lvlText w:val=""/>
@@ -454,7 +1000,6 @@
     </w:lvl>
     <w:lvl w:ilvl="1">
       <w:start w:val="1"/>
-      <w:pStyle w:val="Heading2"/>
       <w:numFmt w:val="none"/>
       <w:suff w:val="nothing"/>
       <w:lvlText w:val=""/>
@@ -468,6 +1013,7 @@
     </w:lvl>
     <w:lvl w:ilvl="2">
       <w:start w:val="1"/>
+      <w:pStyle w:val="Heading3"/>
       <w:numFmt w:val="none"/>
       <w:suff w:val="nothing"/>
       <w:lvlText w:val=""/>
@@ -556,10 +1102,141 @@
         </w:tabs>
         <w:ind w:left="0" w:hanging="0"/>
       </w:pPr>
+    </w:lvl>
+  </w:abstractNum>
+  <w:abstractNum w:abstractNumId="2">
+    <w:lvl w:ilvl="0">
+      <w:start w:val="1"/>
+      <w:numFmt w:val="none"/>
+      <w:suff w:val="nothing"/>
+      <w:lvlText w:val=""/>
+      <w:lvlJc w:val="left"/>
+      <w:pPr>
+        <w:tabs>
+          <w:tab w:val="num" w:pos="0"/>
+        </w:tabs>
+        <w:ind w:left="0" w:hanging="0"/>
+      </w:pPr>
+      <w:rPr/>
+    </w:lvl>
+    <w:lvl w:ilvl="1">
+      <w:start w:val="1"/>
+      <w:numFmt w:val="none"/>
+      <w:suff w:val="nothing"/>
+      <w:lvlText w:val=""/>
+      <w:lvlJc w:val="left"/>
+      <w:pPr>
+        <w:tabs>
+          <w:tab w:val="num" w:pos="0"/>
+        </w:tabs>
+        <w:ind w:left="0" w:hanging="0"/>
+      </w:pPr>
+      <w:rPr/>
+    </w:lvl>
+    <w:lvl w:ilvl="2">
+      <w:start w:val="1"/>
+      <w:numFmt w:val="none"/>
+      <w:suff w:val="nothing"/>
+      <w:lvlText w:val=""/>
+      <w:lvlJc w:val="left"/>
+      <w:pPr>
+        <w:tabs>
+          <w:tab w:val="num" w:pos="0"/>
+        </w:tabs>
+        <w:ind w:left="0" w:hanging="0"/>
+      </w:pPr>
+      <w:rPr/>
+    </w:lvl>
+    <w:lvl w:ilvl="3">
+      <w:start w:val="1"/>
+      <w:numFmt w:val="none"/>
+      <w:suff w:val="nothing"/>
+      <w:lvlText w:val=""/>
+      <w:lvlJc w:val="left"/>
+      <w:pPr>
+        <w:tabs>
+          <w:tab w:val="num" w:pos="0"/>
+        </w:tabs>
+        <w:ind w:left="0" w:hanging="0"/>
+      </w:pPr>
+      <w:rPr/>
+    </w:lvl>
+    <w:lvl w:ilvl="4">
+      <w:start w:val="1"/>
+      <w:numFmt w:val="none"/>
+      <w:suff w:val="nothing"/>
+      <w:lvlText w:val=""/>
+      <w:lvlJc w:val="left"/>
+      <w:pPr>
+        <w:tabs>
+          <w:tab w:val="num" w:pos="0"/>
+        </w:tabs>
+        <w:ind w:left="0" w:hanging="0"/>
+      </w:pPr>
+      <w:rPr/>
+    </w:lvl>
+    <w:lvl w:ilvl="5">
+      <w:start w:val="1"/>
+      <w:numFmt w:val="none"/>
+      <w:suff w:val="nothing"/>
+      <w:lvlText w:val=""/>
+      <w:lvlJc w:val="left"/>
+      <w:pPr>
+        <w:tabs>
+          <w:tab w:val="num" w:pos="0"/>
+        </w:tabs>
+        <w:ind w:left="0" w:hanging="0"/>
+      </w:pPr>
+      <w:rPr/>
+    </w:lvl>
+    <w:lvl w:ilvl="6">
+      <w:start w:val="1"/>
+      <w:numFmt w:val="none"/>
+      <w:suff w:val="nothing"/>
+      <w:lvlText w:val=""/>
+      <w:lvlJc w:val="left"/>
+      <w:pPr>
+        <w:tabs>
+          <w:tab w:val="num" w:pos="0"/>
+        </w:tabs>
+        <w:ind w:left="0" w:hanging="0"/>
+      </w:pPr>
+      <w:rPr/>
+    </w:lvl>
+    <w:lvl w:ilvl="7">
+      <w:start w:val="1"/>
+      <w:numFmt w:val="none"/>
+      <w:suff w:val="nothing"/>
+      <w:lvlText w:val=""/>
+      <w:lvlJc w:val="left"/>
+      <w:pPr>
+        <w:tabs>
+          <w:tab w:val="num" w:pos="0"/>
+        </w:tabs>
+        <w:ind w:left="0" w:hanging="0"/>
+      </w:pPr>
+      <w:rPr/>
+    </w:lvl>
+    <w:lvl w:ilvl="8">
+      <w:start w:val="1"/>
+      <w:numFmt w:val="none"/>
+      <w:suff w:val="nothing"/>
+      <w:lvlText w:val=""/>
+      <w:lvlJc w:val="left"/>
+      <w:pPr>
+        <w:tabs>
+          <w:tab w:val="num" w:pos="0"/>
+        </w:tabs>
+        <w:ind w:left="0" w:hanging="0"/>
+      </w:pPr>
+      <w:rPr/>
     </w:lvl>
   </w:abstractNum>
   <w:num w:numId="1">
     <w:abstractNumId w:val="1"/>
+  </w:num>
+  <w:num w:numId="2">
+    <w:abstractNumId w:val="2"/>
   </w:num>
 </w:numbering>
 </file>
@@ -578,7 +1255,6 @@
     </w:rPrDefault>
     <w:pPrDefault>
       <w:pPr>
-        <w:widowControl/>
         <w:suppressAutoHyphens w:val="true"/>
       </w:pPr>
     </w:pPrDefault>
@@ -588,7 +1264,10 @@
     <w:qFormat/>
     <w:pPr>
       <w:widowControl/>
+      <w:suppressAutoHyphens w:val="true"/>
       <w:bidi w:val="0"/>
+      <w:spacing w:before="0" w:after="0"/>
+      <w:jc w:val="left"/>
     </w:pPr>
     <w:rPr>
       <w:rFonts w:ascii="Liberation Serif" w:hAnsi="Liberation Serif" w:eastAsia="Noto Sans CJK SC" w:cs="Droid Sans Devanagari"/>
@@ -607,7 +1286,7 @@
     <w:pPr>
       <w:numPr>
         <w:ilvl w:val="0"/>
-        <w:numId w:val="1"/>
+        <w:numId w:val="2"/>
       </w:numPr>
       <w:spacing w:before="240" w:after="120"/>
       <w:outlineLvl w:val="0"/>
@@ -627,7 +1306,7 @@
     <w:pPr>
       <w:numPr>
         <w:ilvl w:val="1"/>
-        <w:numId w:val="1"/>
+        <w:numId w:val="2"/>
       </w:numPr>
       <w:spacing w:before="200" w:after="120"/>
       <w:outlineLvl w:val="1"/>
@@ -637,6 +1316,26 @@
       <w:bCs/>
       <w:sz w:val="32"/>
       <w:szCs w:val="32"/>
+    </w:rPr>
+  </w:style>
+  <w:style w:type="paragraph" w:styleId="Heading3">
+    <w:name w:val="Heading 3"/>
+    <w:basedOn w:val="Heading"/>
+    <w:next w:val="TextBody"/>
+    <w:qFormat/>
+    <w:pPr>
+      <w:numPr>
+        <w:ilvl w:val="2"/>
+        <w:numId w:val="1"/>
+      </w:numPr>
+      <w:spacing w:before="140" w:after="120"/>
+      <w:outlineLvl w:val="2"/>
+    </w:pPr>
+    <w:rPr>
+      <w:b/>
+      <w:bCs/>
+      <w:sz w:val="28"/>
+      <w:szCs w:val="28"/>
     </w:rPr>
   </w:style>
   <w:style w:type="character" w:styleId="Bullets">

</xml_diff>